<commit_message>
Actualización en el manual de usuario.
</commit_message>
<xml_diff>
--- a/Documentación/Manuales_Usuarios/MANUAL_TECNICO_DE_LA_INTERFAZ_DM_SIEMENS_VALIQC.docx
+++ b/Documentación/Manuales_Usuarios/MANUAL_TECNICO_DE_LA_INTERFAZ_DM_SIEMENS_VALIQC.docx
@@ -174,6 +174,8 @@
               <w:noProof/>
               <w:color w:val="auto"/>
               <w:kern w:val="2"/>
+              <w:sz w:val="24"/>
+              <w:szCs w:val="24"/>
               <w:lang w:val="es-MX" w:eastAsia="es-MX"/>
               <w14:ligatures w14:val="standardContextual"/>
             </w:rPr>
@@ -187,7 +189,7 @@
           <w:r>
             <w:fldChar w:fldCharType="separate"/>
           </w:r>
-          <w:hyperlink w:anchor="_Toc154673371" w:history="1">
+          <w:hyperlink w:anchor="_Toc156229829" w:history="1">
             <w:r>
               <w:rPr>
                 <w:rStyle w:val="Hipervnculo"/>
@@ -201,6 +203,8 @@
                 <w:noProof/>
                 <w:color w:val="auto"/>
                 <w:kern w:val="2"/>
+                <w:sz w:val="24"/>
+                <w:szCs w:val="24"/>
                 <w:lang w:val="es-MX" w:eastAsia="es-MX"/>
                 <w14:ligatures w14:val="standardContextual"/>
               </w:rPr>
@@ -232,7 +236,7 @@
                 <w:noProof/>
                 <w:webHidden/>
               </w:rPr>
-              <w:instrText xml:space="preserve"> PAGEREF _Toc154673371 \h </w:instrText>
+              <w:instrText xml:space="preserve"> PAGEREF _Toc156229829 \h </w:instrText>
             </w:r>
             <w:r>
               <w:rPr>
@@ -275,11 +279,13 @@
               <w:noProof/>
               <w:color w:val="auto"/>
               <w:kern w:val="2"/>
+              <w:sz w:val="24"/>
+              <w:szCs w:val="24"/>
               <w:lang w:val="es-MX" w:eastAsia="es-MX"/>
               <w14:ligatures w14:val="standardContextual"/>
             </w:rPr>
           </w:pPr>
-          <w:hyperlink w:anchor="_Toc154673372" w:history="1">
+          <w:hyperlink w:anchor="_Toc156229830" w:history="1">
             <w:r>
               <w:rPr>
                 <w:rStyle w:val="Hipervnculo"/>
@@ -293,6 +299,8 @@
                 <w:noProof/>
                 <w:color w:val="auto"/>
                 <w:kern w:val="2"/>
+                <w:sz w:val="24"/>
+                <w:szCs w:val="24"/>
                 <w:lang w:val="es-MX" w:eastAsia="es-MX"/>
                 <w14:ligatures w14:val="standardContextual"/>
               </w:rPr>
@@ -324,7 +332,7 @@
                 <w:noProof/>
                 <w:webHidden/>
               </w:rPr>
-              <w:instrText xml:space="preserve"> PAGEREF _Toc154673372 \h </w:instrText>
+              <w:instrText xml:space="preserve"> PAGEREF _Toc156229830 \h </w:instrText>
             </w:r>
             <w:r>
               <w:rPr>
@@ -358,19 +366,18 @@
         <w:p>
           <w:pPr>
             <w:pStyle w:val="TDC2"/>
-            <w:tabs>
-              <w:tab w:val="left" w:pos="1320"/>
-            </w:tabs>
             <w:rPr>
               <w:rFonts w:asciiTheme="minorHAnsi" w:eastAsiaTheme="minorEastAsia" w:hAnsiTheme="minorHAnsi" w:cstheme="minorBidi"/>
               <w:noProof/>
               <w:color w:val="auto"/>
               <w:kern w:val="2"/>
+              <w:sz w:val="24"/>
+              <w:szCs w:val="24"/>
               <w:lang w:val="es-MX" w:eastAsia="es-MX"/>
               <w14:ligatures w14:val="standardContextual"/>
             </w:rPr>
           </w:pPr>
-          <w:hyperlink w:anchor="_Toc154673373" w:history="1">
+          <w:hyperlink w:anchor="_Toc156229831" w:history="1">
             <w:r>
               <w:rPr>
                 <w:rStyle w:val="Hipervnculo"/>
@@ -385,10 +392,12 @@
                 <w:noProof/>
                 <w:color w:val="auto"/>
                 <w:kern w:val="2"/>
+                <w:sz w:val="24"/>
+                <w:szCs w:val="24"/>
                 <w:lang w:val="es-MX" w:eastAsia="es-MX"/>
                 <w14:ligatures w14:val="standardContextual"/>
               </w:rPr>
-              <w:t xml:space="preserve">   </w:t>
+              <w:t xml:space="preserve">  </w:t>
             </w:r>
             <w:r>
               <w:rPr>
@@ -417,7 +426,7 @@
                 <w:noProof/>
                 <w:webHidden/>
               </w:rPr>
-              <w:instrText xml:space="preserve"> PAGEREF _Toc154673373 \h </w:instrText>
+              <w:instrText xml:space="preserve"> PAGEREF _Toc156229831 \h </w:instrText>
             </w:r>
             <w:r>
               <w:rPr>
@@ -460,11 +469,13 @@
               <w:noProof/>
               <w:color w:val="auto"/>
               <w:kern w:val="2"/>
+              <w:sz w:val="24"/>
+              <w:szCs w:val="24"/>
               <w:lang w:val="es-MX" w:eastAsia="es-MX"/>
               <w14:ligatures w14:val="standardContextual"/>
             </w:rPr>
           </w:pPr>
-          <w:hyperlink w:anchor="_Toc154673374" w:history="1">
+          <w:hyperlink w:anchor="_Toc156229832" w:history="1">
             <w:r>
               <w:rPr>
                 <w:rStyle w:val="Hipervnculo"/>
@@ -478,6 +489,8 @@
                 <w:noProof/>
                 <w:color w:val="auto"/>
                 <w:kern w:val="2"/>
+                <w:sz w:val="24"/>
+                <w:szCs w:val="24"/>
                 <w:lang w:val="es-MX" w:eastAsia="es-MX"/>
                 <w14:ligatures w14:val="standardContextual"/>
               </w:rPr>
@@ -509,7 +522,7 @@
                 <w:noProof/>
                 <w:webHidden/>
               </w:rPr>
-              <w:instrText xml:space="preserve"> PAGEREF _Toc154673374 \h </w:instrText>
+              <w:instrText xml:space="preserve"> PAGEREF _Toc156229832 \h </w:instrText>
             </w:r>
             <w:r>
               <w:rPr>
@@ -552,11 +565,13 @@
               <w:noProof/>
               <w:color w:val="auto"/>
               <w:kern w:val="2"/>
+              <w:sz w:val="24"/>
+              <w:szCs w:val="24"/>
               <w:lang w:val="es-MX" w:eastAsia="es-MX"/>
               <w14:ligatures w14:val="standardContextual"/>
             </w:rPr>
           </w:pPr>
-          <w:hyperlink w:anchor="_Toc154673375" w:history="1">
+          <w:hyperlink w:anchor="_Toc156229833" w:history="1">
             <w:r>
               <w:rPr>
                 <w:rStyle w:val="Hipervnculo"/>
@@ -570,6 +585,8 @@
                 <w:noProof/>
                 <w:color w:val="auto"/>
                 <w:kern w:val="2"/>
+                <w:sz w:val="24"/>
+                <w:szCs w:val="24"/>
                 <w:lang w:val="es-MX" w:eastAsia="es-MX"/>
                 <w14:ligatures w14:val="standardContextual"/>
               </w:rPr>
@@ -601,7 +618,7 @@
                 <w:noProof/>
                 <w:webHidden/>
               </w:rPr>
-              <w:instrText xml:space="preserve"> PAGEREF _Toc154673375 \h </w:instrText>
+              <w:instrText xml:space="preserve"> PAGEREF _Toc156229833 \h </w:instrText>
             </w:r>
             <w:r>
               <w:rPr>
@@ -644,11 +661,13 @@
               <w:noProof/>
               <w:color w:val="auto"/>
               <w:kern w:val="2"/>
+              <w:sz w:val="24"/>
+              <w:szCs w:val="24"/>
               <w:lang w:val="es-MX" w:eastAsia="es-MX"/>
               <w14:ligatures w14:val="standardContextual"/>
             </w:rPr>
           </w:pPr>
-          <w:hyperlink w:anchor="_Toc154673376" w:history="1">
+          <w:hyperlink w:anchor="_Toc156229834" w:history="1">
             <w:r>
               <w:rPr>
                 <w:rStyle w:val="Hipervnculo"/>
@@ -662,6 +681,8 @@
                 <w:noProof/>
                 <w:color w:val="auto"/>
                 <w:kern w:val="2"/>
+                <w:sz w:val="24"/>
+                <w:szCs w:val="24"/>
                 <w:lang w:val="es-MX" w:eastAsia="es-MX"/>
                 <w14:ligatures w14:val="standardContextual"/>
               </w:rPr>
@@ -693,7 +714,7 @@
                 <w:noProof/>
                 <w:webHidden/>
               </w:rPr>
-              <w:instrText xml:space="preserve"> PAGEREF _Toc154673376 \h </w:instrText>
+              <w:instrText xml:space="preserve"> PAGEREF _Toc156229834 \h </w:instrText>
             </w:r>
             <w:r>
               <w:rPr>
@@ -736,11 +757,13 @@
               <w:noProof/>
               <w:color w:val="auto"/>
               <w:kern w:val="2"/>
+              <w:sz w:val="24"/>
+              <w:szCs w:val="24"/>
               <w:lang w:val="es-MX" w:eastAsia="es-MX"/>
               <w14:ligatures w14:val="standardContextual"/>
             </w:rPr>
           </w:pPr>
-          <w:hyperlink w:anchor="_Toc154673377" w:history="1">
+          <w:hyperlink w:anchor="_Toc156229835" w:history="1">
             <w:r>
               <w:rPr>
                 <w:rStyle w:val="Hipervnculo"/>
@@ -754,6 +777,8 @@
                 <w:noProof/>
                 <w:color w:val="auto"/>
                 <w:kern w:val="2"/>
+                <w:sz w:val="24"/>
+                <w:szCs w:val="24"/>
                 <w:lang w:val="es-MX" w:eastAsia="es-MX"/>
                 <w14:ligatures w14:val="standardContextual"/>
               </w:rPr>
@@ -785,7 +810,7 @@
                 <w:noProof/>
                 <w:webHidden/>
               </w:rPr>
-              <w:instrText xml:space="preserve"> PAGEREF _Toc154673377 \h </w:instrText>
+              <w:instrText xml:space="preserve"> PAGEREF _Toc156229835 \h </w:instrText>
             </w:r>
             <w:r>
               <w:rPr>
@@ -828,11 +853,13 @@
               <w:noProof/>
               <w:color w:val="auto"/>
               <w:kern w:val="2"/>
+              <w:sz w:val="24"/>
+              <w:szCs w:val="24"/>
               <w:lang w:val="es-MX" w:eastAsia="es-MX"/>
               <w14:ligatures w14:val="standardContextual"/>
             </w:rPr>
           </w:pPr>
-          <w:hyperlink w:anchor="_Toc154673378" w:history="1">
+          <w:hyperlink w:anchor="_Toc156229836" w:history="1">
             <w:r>
               <w:rPr>
                 <w:rStyle w:val="Hipervnculo"/>
@@ -846,6 +873,8 @@
                 <w:noProof/>
                 <w:color w:val="auto"/>
                 <w:kern w:val="2"/>
+                <w:sz w:val="24"/>
+                <w:szCs w:val="24"/>
                 <w:lang w:val="es-MX" w:eastAsia="es-MX"/>
                 <w14:ligatures w14:val="standardContextual"/>
               </w:rPr>
@@ -877,7 +906,7 @@
                 <w:noProof/>
                 <w:webHidden/>
               </w:rPr>
-              <w:instrText xml:space="preserve"> PAGEREF _Toc154673378 \h </w:instrText>
+              <w:instrText xml:space="preserve"> PAGEREF _Toc156229836 \h </w:instrText>
             </w:r>
             <w:r>
               <w:rPr>
@@ -921,11 +950,13 @@
               <w:noProof/>
               <w:color w:val="auto"/>
               <w:kern w:val="2"/>
+              <w:sz w:val="24"/>
+              <w:szCs w:val="24"/>
               <w:lang w:val="es-MX" w:eastAsia="es-MX"/>
               <w14:ligatures w14:val="standardContextual"/>
             </w:rPr>
           </w:pPr>
-          <w:hyperlink w:anchor="_Toc154673379" w:history="1">
+          <w:hyperlink w:anchor="_Toc156229837" w:history="1">
             <w:r>
               <w:rPr>
                 <w:rStyle w:val="Hipervnculo"/>
@@ -939,10 +970,12 @@
                 <w:noProof/>
                 <w:color w:val="auto"/>
                 <w:kern w:val="2"/>
+                <w:sz w:val="24"/>
+                <w:szCs w:val="24"/>
                 <w:lang w:val="es-MX" w:eastAsia="es-MX"/>
                 <w14:ligatures w14:val="standardContextual"/>
               </w:rPr>
-              <w:t xml:space="preserve">   </w:t>
+              <w:t xml:space="preserve">  </w:t>
             </w:r>
             <w:r>
               <w:rPr>
@@ -970,7 +1003,7 @@
                 <w:noProof/>
                 <w:webHidden/>
               </w:rPr>
-              <w:instrText xml:space="preserve"> PAGEREF _Toc154673379 \h </w:instrText>
+              <w:instrText xml:space="preserve"> PAGEREF _Toc156229837 \h </w:instrText>
             </w:r>
             <w:r>
               <w:rPr>
@@ -1013,11 +1046,13 @@
               <w:noProof/>
               <w:color w:val="auto"/>
               <w:kern w:val="2"/>
+              <w:sz w:val="24"/>
+              <w:szCs w:val="24"/>
               <w:lang w:val="es-MX" w:eastAsia="es-MX"/>
               <w14:ligatures w14:val="standardContextual"/>
             </w:rPr>
           </w:pPr>
-          <w:hyperlink w:anchor="_Toc154673380" w:history="1">
+          <w:hyperlink w:anchor="_Toc156229838" w:history="1">
             <w:r>
               <w:rPr>
                 <w:rStyle w:val="Hipervnculo"/>
@@ -1031,6 +1066,8 @@
                 <w:noProof/>
                 <w:color w:val="auto"/>
                 <w:kern w:val="2"/>
+                <w:sz w:val="24"/>
+                <w:szCs w:val="24"/>
                 <w:lang w:val="es-MX" w:eastAsia="es-MX"/>
                 <w14:ligatures w14:val="standardContextual"/>
               </w:rPr>
@@ -1041,7 +1078,7 @@
                 <w:rStyle w:val="Hipervnculo"/>
                 <w:noProof/>
               </w:rPr>
-              <w:t>Imágenes de la interfaz</w:t>
+              <w:t>Esquema ValiQC</w:t>
             </w:r>
             <w:r>
               <w:rPr>
@@ -1062,7 +1099,7 @@
                 <w:noProof/>
                 <w:webHidden/>
               </w:rPr>
-              <w:instrText xml:space="preserve"> PAGEREF _Toc154673380 \h </w:instrText>
+              <w:instrText xml:space="preserve"> PAGEREF _Toc156229838 \h </w:instrText>
             </w:r>
             <w:r>
               <w:rPr>
@@ -1105,11 +1142,13 @@
               <w:noProof/>
               <w:color w:val="auto"/>
               <w:kern w:val="2"/>
+              <w:sz w:val="24"/>
+              <w:szCs w:val="24"/>
               <w:lang w:val="es-MX" w:eastAsia="es-MX"/>
               <w14:ligatures w14:val="standardContextual"/>
             </w:rPr>
           </w:pPr>
-          <w:hyperlink w:anchor="_Toc154673381" w:history="1">
+          <w:hyperlink w:anchor="_Toc156229839" w:history="1">
             <w:r>
               <w:rPr>
                 <w:rStyle w:val="Hipervnculo"/>
@@ -1123,6 +1162,8 @@
                 <w:noProof/>
                 <w:color w:val="auto"/>
                 <w:kern w:val="2"/>
+                <w:sz w:val="24"/>
+                <w:szCs w:val="24"/>
                 <w:lang w:val="es-MX" w:eastAsia="es-MX"/>
                 <w14:ligatures w14:val="standardContextual"/>
               </w:rPr>
@@ -1133,6 +1174,102 @@
                 <w:rStyle w:val="Hipervnculo"/>
                 <w:noProof/>
               </w:rPr>
+              <w:t>Imágenes de la interfaz</w:t>
+            </w:r>
+            <w:r>
+              <w:rPr>
+                <w:noProof/>
+                <w:webHidden/>
+              </w:rPr>
+              <w:tab/>
+            </w:r>
+            <w:r>
+              <w:rPr>
+                <w:noProof/>
+                <w:webHidden/>
+              </w:rPr>
+              <w:fldChar w:fldCharType="begin"/>
+            </w:r>
+            <w:r>
+              <w:rPr>
+                <w:noProof/>
+                <w:webHidden/>
+              </w:rPr>
+              <w:instrText xml:space="preserve"> PAGEREF _Toc156229839 \h </w:instrText>
+            </w:r>
+            <w:r>
+              <w:rPr>
+                <w:noProof/>
+                <w:webHidden/>
+              </w:rPr>
+            </w:r>
+            <w:r>
+              <w:rPr>
+                <w:noProof/>
+                <w:webHidden/>
+              </w:rPr>
+              <w:fldChar w:fldCharType="separate"/>
+            </w:r>
+            <w:r>
+              <w:rPr>
+                <w:noProof/>
+                <w:webHidden/>
+              </w:rPr>
+              <w:t>7</w:t>
+            </w:r>
+            <w:r>
+              <w:rPr>
+                <w:noProof/>
+                <w:webHidden/>
+              </w:rPr>
+              <w:fldChar w:fldCharType="end"/>
+            </w:r>
+          </w:hyperlink>
+        </w:p>
+        <w:p>
+          <w:pPr>
+            <w:pStyle w:val="TDC1"/>
+            <w:tabs>
+              <w:tab w:val="left" w:pos="708"/>
+              <w:tab w:val="right" w:leader="dot" w:pos="9685"/>
+            </w:tabs>
+            <w:rPr>
+              <w:rFonts w:asciiTheme="minorHAnsi" w:eastAsiaTheme="minorEastAsia" w:hAnsiTheme="minorHAnsi" w:cstheme="minorBidi"/>
+              <w:noProof/>
+              <w:color w:val="auto"/>
+              <w:kern w:val="2"/>
+              <w:sz w:val="24"/>
+              <w:szCs w:val="24"/>
+              <w:lang w:val="es-MX" w:eastAsia="es-MX"/>
+              <w14:ligatures w14:val="standardContextual"/>
+            </w:rPr>
+          </w:pPr>
+          <w:hyperlink w:anchor="_Toc156229840" w:history="1">
+            <w:r>
+              <w:rPr>
+                <w:rStyle w:val="Hipervnculo"/>
+                <w:noProof/>
+              </w:rPr>
+              <w:t>10</w:t>
+            </w:r>
+            <w:r>
+              <w:rPr>
+                <w:rFonts w:asciiTheme="minorHAnsi" w:eastAsiaTheme="minorEastAsia" w:hAnsiTheme="minorHAnsi" w:cstheme="minorBidi"/>
+                <w:noProof/>
+                <w:color w:val="auto"/>
+                <w:kern w:val="2"/>
+                <w:sz w:val="24"/>
+                <w:szCs w:val="24"/>
+                <w:lang w:val="es-MX" w:eastAsia="es-MX"/>
+                <w14:ligatures w14:val="standardContextual"/>
+              </w:rPr>
+              <w:tab/>
+            </w:r>
+            <w:r>
+              <w:rPr>
+                <w:rStyle w:val="Hipervnculo"/>
+                <w:noProof/>
+              </w:rPr>
               <w:t>Recomendaciones</w:t>
             </w:r>
             <w:r>
@@ -1154,7 +1291,7 @@
                 <w:noProof/>
                 <w:webHidden/>
               </w:rPr>
-              <w:instrText xml:space="preserve"> PAGEREF _Toc154673381 \h </w:instrText>
+              <w:instrText xml:space="preserve"> PAGEREF _Toc156229840 \h </w:instrText>
             </w:r>
             <w:r>
               <w:rPr>
@@ -1174,7 +1311,7 @@
                 <w:noProof/>
                 <w:webHidden/>
               </w:rPr>
-              <w:t>10</w:t>
+              <w:t>11</w:t>
             </w:r>
             <w:r>
               <w:rPr>
@@ -1209,10 +1346,25 @@
     </w:p>
     <w:p>
       <w:pPr>
+        <w:tabs>
+          <w:tab w:val="left" w:pos="2465"/>
+          <w:tab w:val="center" w:pos="4444"/>
+        </w:tabs>
         <w:spacing w:after="0" w:line="259" w:lineRule="auto"/>
         <w:ind w:left="0" w:right="806" w:firstLine="0"/>
-        <w:jc w:val="center"/>
-      </w:pPr>
+      </w:pPr>
+      <w:r>
+        <w:rPr>
+          <w:b/>
+        </w:rPr>
+        <w:tab/>
+      </w:r>
+      <w:r>
+        <w:rPr>
+          <w:b/>
+        </w:rPr>
+        <w:tab/>
+      </w:r>
       <w:r>
         <w:rPr>
           <w:b/>
@@ -1244,7 +1396,7 @@
       <w:pPr>
         <w:pStyle w:val="Ttulo1"/>
       </w:pPr>
-      <w:bookmarkStart w:id="0" w:name="_Toc154673371"/>
+      <w:bookmarkStart w:id="0" w:name="_Toc156229829"/>
       <w:bookmarkStart w:id="1" w:name="_Toc36552409"/>
       <w:r>
         <w:lastRenderedPageBreak/>
@@ -1388,7 +1540,7 @@
       <w:pPr>
         <w:pStyle w:val="Ttulo1"/>
       </w:pPr>
-      <w:bookmarkStart w:id="2" w:name="_Toc154673372"/>
+      <w:bookmarkStart w:id="2" w:name="_Toc156229830"/>
       <w:r>
         <w:lastRenderedPageBreak/>
         <w:t>Funcionalidad de la aplicación</w:t>
@@ -1500,7 +1652,7 @@
           <w:sz w:val="21"/>
           <w:szCs w:val="21"/>
         </w:rPr>
-        <w:t xml:space="preserve"> y sube los resultados al esquema de base de datos </w:t>
+        <w:t xml:space="preserve"> y sube los resultados al esquema de base de datos</w:t>
       </w:r>
       <w:r>
         <w:rPr>
@@ -1509,7 +1661,7 @@
           <w:sz w:val="21"/>
           <w:szCs w:val="21"/>
         </w:rPr>
-        <w:t>definido para</w:t>
+        <w:t xml:space="preserve"> en ANNARLAB</w:t>
       </w:r>
       <w:r>
         <w:rPr>
@@ -1520,7 +1672,6 @@
         </w:rPr>
         <w:t xml:space="preserve"> </w:t>
       </w:r>
-      <w:proofErr w:type="spellStart"/>
       <w:r>
         <w:rPr>
           <w:rFonts w:ascii="Segoe UI" w:eastAsia="Times New Roman" w:hAnsi="Segoe UI" w:cs="Segoe UI"/>
@@ -1528,9 +1679,8 @@
           <w:sz w:val="21"/>
           <w:szCs w:val="21"/>
         </w:rPr>
-        <w:t>ValiQC</w:t>
-      </w:r>
-      <w:proofErr w:type="spellEnd"/>
+        <w:t>definido para</w:t>
+      </w:r>
       <w:r>
         <w:rPr>
           <w:rFonts w:ascii="Segoe UI" w:eastAsia="Times New Roman" w:hAnsi="Segoe UI" w:cs="Segoe UI"/>
@@ -1538,19 +1688,39 @@
           <w:sz w:val="21"/>
           <w:szCs w:val="21"/>
         </w:rPr>
-        <w:t>.</w:t>
-      </w:r>
-    </w:p>
-    <w:p>
-      <w:pPr>
-        <w:spacing w:after="0" w:line="240" w:lineRule="auto"/>
-        <w:ind w:left="0" w:firstLine="0"/>
+        <w:t xml:space="preserve"> </w:t>
+      </w:r>
+      <w:proofErr w:type="spellStart"/>
+      <w:r>
         <w:rPr>
           <w:rFonts w:ascii="Segoe UI" w:eastAsia="Times New Roman" w:hAnsi="Segoe UI" w:cs="Segoe UI"/>
           <w:color w:val="auto"/>
           <w:sz w:val="21"/>
           <w:szCs w:val="21"/>
         </w:rPr>
+        <w:t>ValiQC</w:t>
+      </w:r>
+      <w:proofErr w:type="spellEnd"/>
+      <w:r>
+        <w:rPr>
+          <w:rFonts w:ascii="Segoe UI" w:eastAsia="Times New Roman" w:hAnsi="Segoe UI" w:cs="Segoe UI"/>
+          <w:color w:val="auto"/>
+          <w:sz w:val="21"/>
+          <w:szCs w:val="21"/>
+        </w:rPr>
+        <w:t>.</w:t>
+      </w:r>
+    </w:p>
+    <w:p>
+      <w:pPr>
+        <w:spacing w:after="0" w:line="240" w:lineRule="auto"/>
+        <w:ind w:left="0" w:firstLine="0"/>
+        <w:rPr>
+          <w:rFonts w:ascii="Segoe UI" w:eastAsia="Times New Roman" w:hAnsi="Segoe UI" w:cs="Segoe UI"/>
+          <w:color w:val="auto"/>
+          <w:sz w:val="21"/>
+          <w:szCs w:val="21"/>
+        </w:rPr>
       </w:pPr>
     </w:p>
     <w:p>
@@ -1560,7 +1730,7 @@
           <w:rFonts w:eastAsia="Times New Roman"/>
         </w:rPr>
       </w:pPr>
-      <w:bookmarkStart w:id="3" w:name="_Toc154673373"/>
+      <w:bookmarkStart w:id="3" w:name="_Toc156229831"/>
       <w:r>
         <w:rPr>
           <w:rFonts w:eastAsia="Times New Roman"/>
@@ -1640,7 +1810,7 @@
         <w:ind w:left="268" w:hanging="283"/>
       </w:pPr>
       <w:bookmarkStart w:id="4" w:name="_Toc36552410"/>
-      <w:bookmarkStart w:id="5" w:name="_Toc154673374"/>
+      <w:bookmarkStart w:id="5" w:name="_Toc156229832"/>
       <w:r>
         <w:t>Requisitos mínimos de instalación</w:t>
       </w:r>
@@ -1935,7 +2105,7 @@
         <w:ind w:left="268" w:hanging="283"/>
       </w:pPr>
       <w:bookmarkStart w:id="6" w:name="_Toc36552411"/>
-      <w:bookmarkStart w:id="7" w:name="_Toc154673375"/>
+      <w:bookmarkStart w:id="7" w:name="_Toc156229833"/>
       <w:r>
         <w:t>Contenido de la carpeta de la aplicación</w:t>
       </w:r>
@@ -2026,7 +2196,7 @@
         <w:ind w:left="268" w:hanging="283"/>
       </w:pPr>
       <w:bookmarkStart w:id="8" w:name="_Toc36552412"/>
-      <w:bookmarkStart w:id="9" w:name="_Toc154673376"/>
+      <w:bookmarkStart w:id="9" w:name="_Toc156229834"/>
       <w:r>
         <w:lastRenderedPageBreak/>
         <w:t>Instalación</w:t>
@@ -2093,8 +2263,13 @@
       <w:r>
         <w:t xml:space="preserve">Crear carpeta para el manejo de los LOGS de la aplicación; esta se puede crear en el disco C: o </w:t>
       </w:r>
-      <w:r>
-        <w:t>D:, no</w:t>
+      <w:proofErr w:type="gramStart"/>
+      <w:r>
+        <w:t>D:,</w:t>
+      </w:r>
+      <w:proofErr w:type="gramEnd"/>
+      <w:r>
+        <w:t xml:space="preserve"> no</w:t>
       </w:r>
       <w:r>
         <w:t xml:space="preserve"> tiene restricciones de ubicación ni de nombre. </w:t>
@@ -2116,7 +2291,7 @@
         <w:jc w:val="both"/>
       </w:pPr>
       <w:bookmarkStart w:id="10" w:name="_Toc36552413"/>
-      <w:bookmarkStart w:id="11" w:name="_Toc154673377"/>
+      <w:bookmarkStart w:id="11" w:name="_Toc156229835"/>
       <w:r>
         <w:t>Explicación de los archivos de configuración</w:t>
       </w:r>
@@ -2280,7 +2455,18 @@
         <w:t>el nombre del equipo con el que se realizara los procesos de homologación</w:t>
       </w:r>
       <w:r>
-        <w:t xml:space="preserve"> e inserción en el esquema de Veliqué en la base de datos</w:t>
+        <w:t xml:space="preserve"> e inserción en el esquema de </w:t>
+      </w:r>
+      <w:proofErr w:type="spellStart"/>
+      <w:r>
+        <w:t>V</w:t>
+      </w:r>
+      <w:r>
+        <w:t>aliQC</w:t>
+      </w:r>
+      <w:proofErr w:type="spellEnd"/>
+      <w:r>
+        <w:t xml:space="preserve"> en la base de datos</w:t>
       </w:r>
       <w:r>
         <w:t xml:space="preserve">, en este caso </w:t>
@@ -2891,7 +3077,7 @@
       <w:pPr>
         <w:pStyle w:val="Ttulo1"/>
       </w:pPr>
-      <w:bookmarkStart w:id="12" w:name="_Toc154673378"/>
+      <w:bookmarkStart w:id="12" w:name="_Toc156229836"/>
       <w:r>
         <w:lastRenderedPageBreak/>
         <w:t>Configuración y homologación en la base de datos</w:t>
@@ -2909,20 +3095,60 @@
       </w:pPr>
       <w:r>
         <w:rPr>
+          <w:b/>
+          <w:bCs/>
+        </w:rPr>
+        <w:t>Configuración en la tabla de homologación</w:t>
+      </w:r>
+      <w:r>
+        <w:rPr>
+          <w:b/>
+          <w:bCs/>
+        </w:rPr>
+        <w:br/>
+      </w:r>
+    </w:p>
+    <w:p>
+      <w:pPr>
+        <w:pStyle w:val="Prrafodelista"/>
+        <w:ind w:left="792" w:firstLine="0"/>
+      </w:pPr>
+      <w:r>
+        <w:t xml:space="preserve">Esta homologación es necesaria para que los resultados de control de calidad se procesen de manera adecuada </w:t>
+      </w:r>
+      <w:r>
+        <w:t>y así</w:t>
+      </w:r>
+      <w:r>
+        <w:t xml:space="preserve"> la aplicación genérica de QC t</w:t>
+      </w:r>
+      <w:r>
+        <w:t>rabaje</w:t>
+      </w:r>
+      <w:r>
+        <w:t xml:space="preserve"> correctamente. </w:t>
+      </w:r>
+    </w:p>
+    <w:p>
+      <w:pPr>
+        <w:ind w:left="432" w:firstLine="0"/>
+        <w:jc w:val="center"/>
+      </w:pPr>
+      <w:r>
+        <w:rPr>
+          <w:b/>
+          <w:bCs/>
+        </w:rPr>
+        <w:br/>
+      </w:r>
+      <w:r>
+        <w:rPr>
           <w:noProof/>
         </w:rPr>
         <w:drawing>
-          <wp:anchor distT="0" distB="0" distL="114300" distR="114300" simplePos="0" relativeHeight="251668480" behindDoc="0" locked="0" layoutInCell="1" allowOverlap="1" wp14:anchorId="746169E5" wp14:editId="4121D845">
-            <wp:simplePos x="0" y="0"/>
-            <wp:positionH relativeFrom="margin">
-              <wp:posOffset>3175</wp:posOffset>
-            </wp:positionH>
-            <wp:positionV relativeFrom="paragraph">
-              <wp:posOffset>198755</wp:posOffset>
-            </wp:positionV>
-            <wp:extent cx="6146165" cy="1677035"/>
-            <wp:effectExtent l="19050" t="19050" r="26035" b="18415"/>
-            <wp:wrapTopAndBottom/>
+          <wp:inline distT="0" distB="0" distL="0" distR="0" wp14:anchorId="0BC67EFC" wp14:editId="1448437C">
+            <wp:extent cx="5255209" cy="1433704"/>
+            <wp:effectExtent l="19050" t="19050" r="22225" b="14605"/>
             <wp:docPr id="1011857791" name="Imagen 1"/>
             <wp:cNvGraphicFramePr>
               <a:graphicFrameLocks xmlns:a="http://schemas.openxmlformats.org/drawingml/2006/main" noChangeAspect="1"/>
@@ -2949,7 +3175,7 @@
                   <pic:spPr>
                     <a:xfrm>
                       <a:off x="0" y="0"/>
-                      <a:ext cx="6146165" cy="1677035"/>
+                      <a:ext cx="5259690" cy="1434926"/>
                     </a:xfrm>
                     <a:prstGeom prst="rect">
                       <a:avLst/>
@@ -2963,18 +3189,8 @@
                 </pic:pic>
               </a:graphicData>
             </a:graphic>
-            <wp14:sizeRelH relativeFrom="margin">
-              <wp14:pctWidth>0</wp14:pctWidth>
-            </wp14:sizeRelH>
-          </wp:anchor>
+          </wp:inline>
         </w:drawing>
-      </w:r>
-      <w:r>
-        <w:rPr>
-          <w:b/>
-          <w:bCs/>
-        </w:rPr>
-        <w:t>Configuración en la tabla de homologación</w:t>
       </w:r>
       <w:r>
         <w:rPr>
@@ -2992,7 +3208,7 @@
           <w:numId w:val="0"/>
         </w:numPr>
       </w:pPr>
-      <w:bookmarkStart w:id="13" w:name="_Toc154673379"/>
+      <w:bookmarkStart w:id="13" w:name="_Toc156229837"/>
       <w:r>
         <w:t>7.1</w:t>
       </w:r>
@@ -3024,17 +3240,121 @@
         <w:t xml:space="preserve"> = Se configura</w:t>
       </w:r>
       <w:r>
-        <w:t xml:space="preserve"> el identificador de las homologaciones según el archivo de configuración de la interfaz, en este caso </w:t>
-      </w:r>
+        <w:t xml:space="preserve"> el identificador de las homologaciones según </w:t>
+      </w:r>
+      <w:r>
+        <w:t xml:space="preserve">como se defina en </w:t>
+      </w:r>
+      <w:r>
+        <w:t>el archivo de configuración</w:t>
+      </w:r>
+      <w:r>
+        <w:t xml:space="preserve"> o en el apartado de configuraciones </w:t>
+      </w:r>
+      <w:r>
+        <w:t>de</w:t>
+      </w:r>
+      <w:r>
+        <w:t xml:space="preserve"> la interfaz para el campo </w:t>
+      </w:r>
+      <w:proofErr w:type="spellStart"/>
       <w:r>
         <w:rPr>
           <w:b/>
           <w:bCs/>
         </w:rPr>
-        <w:t>ADM_SIEMENS_QC</w:t>
-      </w:r>
-      <w:r>
-        <w:t>.</w:t>
+        <w:t>NombreEquipo</w:t>
+      </w:r>
+      <w:proofErr w:type="spellEnd"/>
+      <w:r>
+        <w:rPr>
+          <w:b/>
+          <w:bCs/>
+        </w:rPr>
+        <w:t xml:space="preserve">, </w:t>
+      </w:r>
+      <w:r>
+        <w:t>en este caso</w:t>
+      </w:r>
+      <w:r>
+        <w:rPr>
+          <w:b/>
+          <w:bCs/>
+        </w:rPr>
+        <w:t xml:space="preserve"> [ADM_SIEMENS_QC</w:t>
+      </w:r>
+      <w:r>
+        <w:rPr>
+          <w:b/>
+          <w:bCs/>
+        </w:rPr>
+        <w:t>]</w:t>
+      </w:r>
+      <w:r>
+        <w:t xml:space="preserve">. Tener presente que el nombre que se defina termine siempre en </w:t>
+      </w:r>
+      <w:r>
+        <w:rPr>
+          <w:b/>
+          <w:bCs/>
+        </w:rPr>
+        <w:t>[</w:t>
+      </w:r>
+      <w:r>
+        <w:rPr>
+          <w:b/>
+          <w:bCs/>
+        </w:rPr>
+        <w:t xml:space="preserve"> </w:t>
+      </w:r>
+      <w:r>
+        <w:rPr>
+          <w:b/>
+          <w:bCs/>
+        </w:rPr>
+        <w:t>_QC</w:t>
+      </w:r>
+      <w:r>
+        <w:rPr>
+          <w:b/>
+          <w:bCs/>
+        </w:rPr>
+        <w:t xml:space="preserve"> </w:t>
+      </w:r>
+      <w:r>
+        <w:rPr>
+          <w:b/>
+          <w:bCs/>
+        </w:rPr>
+        <w:t>]</w:t>
+      </w:r>
+      <w:r>
+        <w:rPr>
+          <w:b/>
+          <w:bCs/>
+        </w:rPr>
+        <w:t xml:space="preserve"> </w:t>
+      </w:r>
+      <w:r>
+        <w:t xml:space="preserve">y respetar la longitud del campo </w:t>
+      </w:r>
+      <w:proofErr w:type="spellStart"/>
+      <w:r>
+        <w:rPr>
+          <w:b/>
+          <w:bCs/>
+        </w:rPr>
+        <w:t>equipo_cod</w:t>
+      </w:r>
+      <w:proofErr w:type="spellEnd"/>
+      <w:r>
+        <w:t xml:space="preserve"> que se tenga establecid</w:t>
+      </w:r>
+      <w:r>
+        <w:t>a</w:t>
+      </w:r>
+      <w:r>
+        <w:t xml:space="preserve"> en la tabla homologación.</w:t>
       </w:r>
     </w:p>
     <w:p>
@@ -3082,7 +3402,20 @@
         <w:t xml:space="preserve"> = </w:t>
       </w:r>
       <w:r>
-        <w:t>Se configura el nivel máximo que tendrán los analitos de control de calidad.</w:t>
+        <w:t>Se configura el nivel máximo que tendrán los analitos de control de calidad</w:t>
+      </w:r>
+      <w:r>
+        <w:t xml:space="preserve">, tener presente que el nivel máximo de niveles para control de calidad es de </w:t>
+      </w:r>
+      <w:r>
+        <w:rPr>
+          <w:b/>
+          <w:bCs/>
+        </w:rPr>
+        <w:t>[3]</w:t>
+      </w:r>
+      <w:r>
+        <w:t>.</w:t>
       </w:r>
     </w:p>
     <w:p>
@@ -3108,23 +3441,1087 @@
     </w:p>
     <w:p>
       <w:pPr>
+        <w:pStyle w:val="Prrafodelista"/>
+        <w:numPr>
+          <w:ilvl w:val="0"/>
+          <w:numId w:val="17"/>
+        </w:numPr>
+      </w:pPr>
+      <w:r>
+        <w:br w:type="page"/>
+      </w:r>
+    </w:p>
+    <w:p>
+      <w:pPr>
+        <w:pStyle w:val="Ttulo1"/>
+      </w:pPr>
+      <w:bookmarkStart w:id="14" w:name="_Toc156229838"/>
+      <w:r>
+        <w:lastRenderedPageBreak/>
+        <w:t xml:space="preserve">Esquema </w:t>
+      </w:r>
+      <w:proofErr w:type="spellStart"/>
+      <w:r>
+        <w:t>ValiQC</w:t>
+      </w:r>
+      <w:bookmarkEnd w:id="14"/>
+      <w:proofErr w:type="spellEnd"/>
+    </w:p>
+    <w:p/>
+    <w:p>
+      <w:pPr>
+        <w:pStyle w:val="Prrafodelista"/>
+        <w:numPr>
+          <w:ilvl w:val="0"/>
+          <w:numId w:val="17"/>
+        </w:numPr>
+      </w:pPr>
+      <w:r>
+        <w:t xml:space="preserve">En caso de no tener creada la tabla para el esquema de </w:t>
+      </w:r>
+      <w:proofErr w:type="spellStart"/>
+      <w:r>
+        <w:t>ValiQC</w:t>
+      </w:r>
+      <w:proofErr w:type="spellEnd"/>
+      <w:r>
+        <w:t>, se puede hacer uso del siguiente script:</w:t>
+      </w:r>
+    </w:p>
+    <w:p>
+      <w:pPr>
+        <w:pStyle w:val="Prrafodelista"/>
+        <w:ind w:left="792" w:firstLine="0"/>
+      </w:pPr>
+    </w:p>
+    <w:p>
+      <w:pPr>
+        <w:pStyle w:val="Prrafodelista"/>
+        <w:ind w:left="792" w:firstLine="0"/>
+        <w:rPr>
+          <w:rFonts w:ascii="Courier New" w:hAnsi="Courier New" w:cs="Courier New"/>
+        </w:rPr>
+      </w:pPr>
+      <w:r>
+        <w:rPr>
+          <w:rFonts w:ascii="Courier New" w:hAnsi="Courier New" w:cs="Courier New"/>
+          <w:b/>
+          <w:bCs/>
+          <w:color w:val="0000FF"/>
+        </w:rPr>
+        <w:t>CREATE TABLE</w:t>
+      </w:r>
+      <w:r>
+        <w:rPr>
+          <w:rFonts w:ascii="Courier New" w:hAnsi="Courier New" w:cs="Courier New"/>
+        </w:rPr>
+        <w:t xml:space="preserve"> </w:t>
+      </w:r>
+      <w:proofErr w:type="spellStart"/>
+      <w:r>
+        <w:rPr>
+          <w:rFonts w:ascii="Courier New" w:hAnsi="Courier New" w:cs="Courier New"/>
+        </w:rPr>
+        <w:t>valiqc.resultados</w:t>
+      </w:r>
+      <w:proofErr w:type="spellEnd"/>
+    </w:p>
+    <w:p>
+      <w:pPr>
+        <w:pStyle w:val="Prrafodelista"/>
+        <w:ind w:left="792" w:firstLine="0"/>
+        <w:rPr>
+          <w:rFonts w:ascii="Courier New" w:hAnsi="Courier New" w:cs="Courier New"/>
+        </w:rPr>
+      </w:pPr>
+      <w:r>
+        <w:rPr>
+          <w:rFonts w:ascii="Courier New" w:hAnsi="Courier New" w:cs="Courier New"/>
+        </w:rPr>
+        <w:t>(</w:t>
+      </w:r>
+    </w:p>
+    <w:p>
+      <w:pPr>
+        <w:pStyle w:val="Prrafodelista"/>
+        <w:ind w:left="792" w:firstLine="0"/>
+        <w:rPr>
+          <w:rFonts w:ascii="Courier New" w:hAnsi="Courier New" w:cs="Courier New"/>
+        </w:rPr>
+      </w:pPr>
+      <w:r>
+        <w:rPr>
+          <w:rFonts w:ascii="Courier New" w:hAnsi="Courier New" w:cs="Courier New"/>
+        </w:rPr>
+        <w:t xml:space="preserve">  id serial </w:t>
+      </w:r>
+      <w:r>
+        <w:rPr>
+          <w:rFonts w:ascii="Courier New" w:hAnsi="Courier New" w:cs="Courier New"/>
+          <w:b/>
+          <w:bCs/>
+          <w:color w:val="0000FF"/>
+        </w:rPr>
+        <w:t>NOT</w:t>
+      </w:r>
+      <w:r>
+        <w:rPr>
+          <w:rFonts w:ascii="Courier New" w:hAnsi="Courier New" w:cs="Courier New"/>
+        </w:rPr>
+        <w:t xml:space="preserve"> </w:t>
+      </w:r>
+      <w:r>
+        <w:rPr>
+          <w:rFonts w:ascii="Courier New" w:hAnsi="Courier New" w:cs="Courier New"/>
+          <w:b/>
+          <w:bCs/>
+          <w:color w:val="0000FF"/>
+        </w:rPr>
+        <w:t>NULL</w:t>
+      </w:r>
+      <w:r>
+        <w:rPr>
+          <w:rFonts w:ascii="Courier New" w:hAnsi="Courier New" w:cs="Courier New"/>
+        </w:rPr>
+        <w:t>,</w:t>
+      </w:r>
+    </w:p>
+    <w:p>
+      <w:pPr>
+        <w:pStyle w:val="Prrafodelista"/>
+        <w:ind w:left="792" w:firstLine="0"/>
+        <w:rPr>
+          <w:rFonts w:ascii="Courier New" w:hAnsi="Courier New" w:cs="Courier New"/>
+        </w:rPr>
+      </w:pPr>
+      <w:r>
+        <w:rPr>
+          <w:rFonts w:ascii="Courier New" w:hAnsi="Courier New" w:cs="Courier New"/>
+        </w:rPr>
+        <w:t xml:space="preserve">  fecha </w:t>
+      </w:r>
+      <w:r>
+        <w:rPr>
+          <w:rFonts w:ascii="Courier New" w:hAnsi="Courier New" w:cs="Courier New"/>
+          <w:color w:val="7030A0"/>
+        </w:rPr>
+        <w:t>date</w:t>
+      </w:r>
+      <w:r>
+        <w:rPr>
+          <w:rFonts w:ascii="Courier New" w:hAnsi="Courier New" w:cs="Courier New"/>
+        </w:rPr>
+        <w:t>,</w:t>
+      </w:r>
+    </w:p>
+    <w:p>
+      <w:pPr>
+        <w:pStyle w:val="Prrafodelista"/>
+        <w:ind w:left="792" w:firstLine="0"/>
+        <w:rPr>
+          <w:rFonts w:ascii="Courier New" w:hAnsi="Courier New" w:cs="Courier New"/>
+        </w:rPr>
+      </w:pPr>
+      <w:r>
+        <w:rPr>
+          <w:rFonts w:ascii="Courier New" w:hAnsi="Courier New" w:cs="Courier New"/>
+        </w:rPr>
+        <w:t xml:space="preserve">  analito </w:t>
+      </w:r>
+      <w:proofErr w:type="spellStart"/>
+      <w:r>
+        <w:rPr>
+          <w:rFonts w:ascii="Courier New" w:hAnsi="Courier New" w:cs="Courier New"/>
+          <w:b/>
+          <w:bCs/>
+          <w:color w:val="0000FF"/>
+        </w:rPr>
+        <w:t>character</w:t>
+      </w:r>
+      <w:proofErr w:type="spellEnd"/>
+      <w:r>
+        <w:rPr>
+          <w:rFonts w:ascii="Courier New" w:hAnsi="Courier New" w:cs="Courier New"/>
+        </w:rPr>
+        <w:t xml:space="preserve"> </w:t>
+      </w:r>
+      <w:proofErr w:type="spellStart"/>
+      <w:r>
+        <w:rPr>
+          <w:rFonts w:ascii="Courier New" w:hAnsi="Courier New" w:cs="Courier New"/>
+          <w:b/>
+          <w:bCs/>
+          <w:color w:val="0000FF"/>
+        </w:rPr>
+        <w:t>varying</w:t>
+      </w:r>
+      <w:proofErr w:type="spellEnd"/>
+      <w:r>
+        <w:rPr>
+          <w:rFonts w:ascii="Courier New" w:hAnsi="Courier New" w:cs="Courier New"/>
+        </w:rPr>
+        <w:t>(</w:t>
+      </w:r>
+      <w:r>
+        <w:rPr>
+          <w:rFonts w:ascii="Courier New" w:hAnsi="Courier New" w:cs="Courier New"/>
+          <w:color w:val="F4B083" w:themeColor="accent2" w:themeTint="99"/>
+        </w:rPr>
+        <w:t>40</w:t>
+      </w:r>
+      <w:r>
+        <w:rPr>
+          <w:rFonts w:ascii="Courier New" w:hAnsi="Courier New" w:cs="Courier New"/>
+        </w:rPr>
+        <w:t>),</w:t>
+      </w:r>
+    </w:p>
+    <w:p>
+      <w:pPr>
+        <w:pStyle w:val="Prrafodelista"/>
+        <w:ind w:left="792" w:firstLine="0"/>
+        <w:rPr>
+          <w:rFonts w:ascii="Courier New" w:hAnsi="Courier New" w:cs="Courier New"/>
+        </w:rPr>
+      </w:pPr>
+      <w:r>
+        <w:rPr>
+          <w:rFonts w:ascii="Courier New" w:hAnsi="Courier New" w:cs="Courier New"/>
+        </w:rPr>
+        <w:t xml:space="preserve">  resulnivel1 </w:t>
+      </w:r>
+      <w:proofErr w:type="spellStart"/>
+      <w:r>
+        <w:rPr>
+          <w:rFonts w:ascii="Courier New" w:hAnsi="Courier New" w:cs="Courier New"/>
+          <w:b/>
+          <w:bCs/>
+          <w:color w:val="0000FF"/>
+        </w:rPr>
+        <w:t>character</w:t>
+      </w:r>
+      <w:proofErr w:type="spellEnd"/>
+      <w:r>
+        <w:rPr>
+          <w:rFonts w:ascii="Courier New" w:hAnsi="Courier New" w:cs="Courier New"/>
+        </w:rPr>
+        <w:t xml:space="preserve"> </w:t>
+      </w:r>
+      <w:proofErr w:type="spellStart"/>
+      <w:r>
+        <w:rPr>
+          <w:rFonts w:ascii="Courier New" w:hAnsi="Courier New" w:cs="Courier New"/>
+          <w:b/>
+          <w:bCs/>
+          <w:color w:val="0000FF"/>
+        </w:rPr>
+        <w:t>varying</w:t>
+      </w:r>
+      <w:proofErr w:type="spellEnd"/>
+      <w:r>
+        <w:rPr>
+          <w:rFonts w:ascii="Courier New" w:hAnsi="Courier New" w:cs="Courier New"/>
+        </w:rPr>
+        <w:t>(</w:t>
+      </w:r>
+      <w:r>
+        <w:rPr>
+          <w:rFonts w:ascii="Courier New" w:hAnsi="Courier New" w:cs="Courier New"/>
+          <w:color w:val="F4B083" w:themeColor="accent2" w:themeTint="99"/>
+        </w:rPr>
+        <w:t>100</w:t>
+      </w:r>
+      <w:r>
+        <w:rPr>
+          <w:rFonts w:ascii="Courier New" w:hAnsi="Courier New" w:cs="Courier New"/>
+        </w:rPr>
+        <w:t>),</w:t>
+      </w:r>
+    </w:p>
+    <w:p>
+      <w:pPr>
+        <w:pStyle w:val="Prrafodelista"/>
+        <w:ind w:left="792" w:firstLine="0"/>
+        <w:rPr>
+          <w:rFonts w:ascii="Courier New" w:hAnsi="Courier New" w:cs="Courier New"/>
+        </w:rPr>
+      </w:pPr>
+      <w:r>
+        <w:rPr>
+          <w:rFonts w:ascii="Courier New" w:hAnsi="Courier New" w:cs="Courier New"/>
+        </w:rPr>
+        <w:t xml:space="preserve">  resulnivel2 </w:t>
+      </w:r>
+      <w:proofErr w:type="spellStart"/>
+      <w:r>
+        <w:rPr>
+          <w:rFonts w:ascii="Courier New" w:hAnsi="Courier New" w:cs="Courier New"/>
+          <w:b/>
+          <w:bCs/>
+          <w:color w:val="0000FF"/>
+        </w:rPr>
+        <w:t>character</w:t>
+      </w:r>
+      <w:proofErr w:type="spellEnd"/>
+      <w:r>
+        <w:rPr>
+          <w:rFonts w:ascii="Courier New" w:hAnsi="Courier New" w:cs="Courier New"/>
+        </w:rPr>
+        <w:t xml:space="preserve"> </w:t>
+      </w:r>
+      <w:proofErr w:type="spellStart"/>
+      <w:r>
+        <w:rPr>
+          <w:rFonts w:ascii="Courier New" w:hAnsi="Courier New" w:cs="Courier New"/>
+          <w:b/>
+          <w:bCs/>
+          <w:color w:val="0000FF"/>
+        </w:rPr>
+        <w:t>varying</w:t>
+      </w:r>
+      <w:proofErr w:type="spellEnd"/>
+      <w:r>
+        <w:rPr>
+          <w:rFonts w:ascii="Courier New" w:hAnsi="Courier New" w:cs="Courier New"/>
+        </w:rPr>
+        <w:t>(</w:t>
+      </w:r>
+      <w:r>
+        <w:rPr>
+          <w:rFonts w:ascii="Courier New" w:hAnsi="Courier New" w:cs="Courier New"/>
+          <w:color w:val="F4B083" w:themeColor="accent2" w:themeTint="99"/>
+        </w:rPr>
+        <w:t>100</w:t>
+      </w:r>
+      <w:r>
+        <w:rPr>
+          <w:rFonts w:ascii="Courier New" w:hAnsi="Courier New" w:cs="Courier New"/>
+        </w:rPr>
+        <w:t>),</w:t>
+      </w:r>
+    </w:p>
+    <w:p>
+      <w:pPr>
+        <w:pStyle w:val="Prrafodelista"/>
+        <w:ind w:left="792" w:firstLine="0"/>
+        <w:rPr>
+          <w:rFonts w:ascii="Courier New" w:hAnsi="Courier New" w:cs="Courier New"/>
+        </w:rPr>
+      </w:pPr>
+      <w:r>
+        <w:rPr>
+          <w:rFonts w:ascii="Courier New" w:hAnsi="Courier New" w:cs="Courier New"/>
+        </w:rPr>
+        <w:t xml:space="preserve">  resulnivel3 </w:t>
+      </w:r>
+      <w:proofErr w:type="spellStart"/>
+      <w:r>
+        <w:rPr>
+          <w:rFonts w:ascii="Courier New" w:hAnsi="Courier New" w:cs="Courier New"/>
+          <w:b/>
+          <w:bCs/>
+          <w:color w:val="0000FF"/>
+        </w:rPr>
+        <w:t>character</w:t>
+      </w:r>
+      <w:proofErr w:type="spellEnd"/>
+      <w:r>
+        <w:rPr>
+          <w:rFonts w:ascii="Courier New" w:hAnsi="Courier New" w:cs="Courier New"/>
+        </w:rPr>
+        <w:t xml:space="preserve"> </w:t>
+      </w:r>
+      <w:proofErr w:type="spellStart"/>
+      <w:r>
+        <w:rPr>
+          <w:rFonts w:ascii="Courier New" w:hAnsi="Courier New" w:cs="Courier New"/>
+          <w:b/>
+          <w:bCs/>
+          <w:color w:val="0000FF"/>
+        </w:rPr>
+        <w:t>varying</w:t>
+      </w:r>
+      <w:proofErr w:type="spellEnd"/>
+      <w:r>
+        <w:rPr>
+          <w:rFonts w:ascii="Courier New" w:hAnsi="Courier New" w:cs="Courier New"/>
+        </w:rPr>
+        <w:t>(</w:t>
+      </w:r>
+      <w:r>
+        <w:rPr>
+          <w:rFonts w:ascii="Courier New" w:hAnsi="Courier New" w:cs="Courier New"/>
+          <w:color w:val="F4B083" w:themeColor="accent2" w:themeTint="99"/>
+        </w:rPr>
+        <w:t>100</w:t>
+      </w:r>
+      <w:r>
+        <w:rPr>
+          <w:rFonts w:ascii="Courier New" w:hAnsi="Courier New" w:cs="Courier New"/>
+        </w:rPr>
+        <w:t>),</w:t>
+      </w:r>
+    </w:p>
+    <w:p>
+      <w:pPr>
+        <w:pStyle w:val="Prrafodelista"/>
+        <w:ind w:left="792" w:firstLine="0"/>
+        <w:rPr>
+          <w:rFonts w:ascii="Courier New" w:hAnsi="Courier New" w:cs="Courier New"/>
+        </w:rPr>
+      </w:pPr>
+      <w:r>
+        <w:rPr>
+          <w:rFonts w:ascii="Courier New" w:hAnsi="Courier New" w:cs="Courier New"/>
+        </w:rPr>
+        <w:t xml:space="preserve">  </w:t>
+      </w:r>
+      <w:proofErr w:type="spellStart"/>
+      <w:r>
+        <w:rPr>
+          <w:rFonts w:ascii="Courier New" w:hAnsi="Courier New" w:cs="Courier New"/>
+        </w:rPr>
+        <w:t>numlote</w:t>
+      </w:r>
+      <w:proofErr w:type="spellEnd"/>
+      <w:r>
+        <w:rPr>
+          <w:rFonts w:ascii="Courier New" w:hAnsi="Courier New" w:cs="Courier New"/>
+        </w:rPr>
+        <w:t xml:space="preserve"> </w:t>
+      </w:r>
+      <w:proofErr w:type="spellStart"/>
+      <w:r>
+        <w:rPr>
+          <w:rFonts w:ascii="Courier New" w:hAnsi="Courier New" w:cs="Courier New"/>
+          <w:b/>
+          <w:bCs/>
+          <w:color w:val="0000FF"/>
+        </w:rPr>
+        <w:t>character</w:t>
+      </w:r>
+      <w:proofErr w:type="spellEnd"/>
+      <w:r>
+        <w:rPr>
+          <w:rFonts w:ascii="Courier New" w:hAnsi="Courier New" w:cs="Courier New"/>
+        </w:rPr>
+        <w:t xml:space="preserve"> </w:t>
+      </w:r>
+      <w:proofErr w:type="spellStart"/>
+      <w:r>
+        <w:rPr>
+          <w:rFonts w:ascii="Courier New" w:hAnsi="Courier New" w:cs="Courier New"/>
+          <w:b/>
+          <w:bCs/>
+          <w:color w:val="0000FF"/>
+        </w:rPr>
+        <w:t>varying</w:t>
+      </w:r>
+      <w:proofErr w:type="spellEnd"/>
+      <w:r>
+        <w:rPr>
+          <w:rFonts w:ascii="Courier New" w:hAnsi="Courier New" w:cs="Courier New"/>
+        </w:rPr>
+        <w:t>(</w:t>
+      </w:r>
+      <w:r>
+        <w:rPr>
+          <w:rFonts w:ascii="Courier New" w:hAnsi="Courier New" w:cs="Courier New"/>
+          <w:color w:val="F4B083" w:themeColor="accent2" w:themeTint="99"/>
+        </w:rPr>
+        <w:t>40</w:t>
+      </w:r>
+      <w:r>
+        <w:rPr>
+          <w:rFonts w:ascii="Courier New" w:hAnsi="Courier New" w:cs="Courier New"/>
+        </w:rPr>
+        <w:t>),</w:t>
+      </w:r>
+    </w:p>
+    <w:p>
+      <w:pPr>
+        <w:pStyle w:val="Prrafodelista"/>
+        <w:ind w:left="792" w:firstLine="0"/>
+        <w:rPr>
+          <w:rFonts w:ascii="Courier New" w:hAnsi="Courier New" w:cs="Courier New"/>
+        </w:rPr>
+      </w:pPr>
+      <w:r>
+        <w:rPr>
+          <w:rFonts w:ascii="Courier New" w:hAnsi="Courier New" w:cs="Courier New"/>
+        </w:rPr>
+        <w:t xml:space="preserve">  analizador </w:t>
+      </w:r>
+      <w:proofErr w:type="spellStart"/>
+      <w:r>
+        <w:rPr>
+          <w:rFonts w:ascii="Courier New" w:hAnsi="Courier New" w:cs="Courier New"/>
+          <w:b/>
+          <w:bCs/>
+          <w:color w:val="0000FF"/>
+        </w:rPr>
+        <w:t>character</w:t>
+      </w:r>
+      <w:proofErr w:type="spellEnd"/>
+      <w:r>
+        <w:rPr>
+          <w:rFonts w:ascii="Courier New" w:hAnsi="Courier New" w:cs="Courier New"/>
+        </w:rPr>
+        <w:t xml:space="preserve"> </w:t>
+      </w:r>
+      <w:proofErr w:type="spellStart"/>
+      <w:r>
+        <w:rPr>
+          <w:rFonts w:ascii="Courier New" w:hAnsi="Courier New" w:cs="Courier New"/>
+          <w:b/>
+          <w:bCs/>
+          <w:color w:val="0000FF"/>
+        </w:rPr>
+        <w:t>varying</w:t>
+      </w:r>
+      <w:proofErr w:type="spellEnd"/>
+      <w:r>
+        <w:rPr>
+          <w:rFonts w:ascii="Courier New" w:hAnsi="Courier New" w:cs="Courier New"/>
+        </w:rPr>
+        <w:t>(</w:t>
+      </w:r>
+      <w:r>
+        <w:rPr>
+          <w:rFonts w:ascii="Courier New" w:hAnsi="Courier New" w:cs="Courier New"/>
+          <w:color w:val="F4B083" w:themeColor="accent2" w:themeTint="99"/>
+        </w:rPr>
+        <w:t>100</w:t>
+      </w:r>
+      <w:r>
+        <w:rPr>
+          <w:rFonts w:ascii="Courier New" w:hAnsi="Courier New" w:cs="Courier New"/>
+        </w:rPr>
+        <w:t>),</w:t>
+      </w:r>
+    </w:p>
+    <w:p>
+      <w:pPr>
+        <w:pStyle w:val="Prrafodelista"/>
+        <w:ind w:left="792" w:firstLine="0"/>
+        <w:rPr>
+          <w:rFonts w:ascii="Courier New" w:hAnsi="Courier New" w:cs="Courier New"/>
+        </w:rPr>
+      </w:pPr>
+      <w:r>
+        <w:rPr>
+          <w:rFonts w:ascii="Courier New" w:hAnsi="Courier New" w:cs="Courier New"/>
+        </w:rPr>
+        <w:t xml:space="preserve">  comentario </w:t>
+      </w:r>
+      <w:proofErr w:type="spellStart"/>
+      <w:r>
+        <w:rPr>
+          <w:rFonts w:ascii="Courier New" w:hAnsi="Courier New" w:cs="Courier New"/>
+          <w:b/>
+          <w:bCs/>
+          <w:color w:val="0000FF"/>
+        </w:rPr>
+        <w:t>character</w:t>
+      </w:r>
+      <w:proofErr w:type="spellEnd"/>
+      <w:r>
+        <w:rPr>
+          <w:rFonts w:ascii="Courier New" w:hAnsi="Courier New" w:cs="Courier New"/>
+        </w:rPr>
+        <w:t xml:space="preserve"> </w:t>
+      </w:r>
+      <w:proofErr w:type="spellStart"/>
+      <w:r>
+        <w:rPr>
+          <w:rFonts w:ascii="Courier New" w:hAnsi="Courier New" w:cs="Courier New"/>
+          <w:b/>
+          <w:bCs/>
+          <w:color w:val="0000FF"/>
+        </w:rPr>
+        <w:t>varying</w:t>
+      </w:r>
+      <w:proofErr w:type="spellEnd"/>
+      <w:r>
+        <w:rPr>
+          <w:rFonts w:ascii="Courier New" w:hAnsi="Courier New" w:cs="Courier New"/>
+        </w:rPr>
+        <w:t>(</w:t>
+      </w:r>
+      <w:r>
+        <w:rPr>
+          <w:rFonts w:ascii="Courier New" w:hAnsi="Courier New" w:cs="Courier New"/>
+          <w:color w:val="F4B083" w:themeColor="accent2" w:themeTint="99"/>
+        </w:rPr>
+        <w:t>500</w:t>
+      </w:r>
+      <w:r>
+        <w:rPr>
+          <w:rFonts w:ascii="Courier New" w:hAnsi="Courier New" w:cs="Courier New"/>
+        </w:rPr>
+        <w:t>),</w:t>
+      </w:r>
+    </w:p>
+    <w:p>
+      <w:pPr>
+        <w:pStyle w:val="Prrafodelista"/>
+        <w:ind w:left="792" w:firstLine="0"/>
+        <w:rPr>
+          <w:rFonts w:ascii="Courier New" w:hAnsi="Courier New" w:cs="Courier New"/>
+        </w:rPr>
+      </w:pPr>
+      <w:r>
+        <w:rPr>
+          <w:rFonts w:ascii="Courier New" w:hAnsi="Courier New" w:cs="Courier New"/>
+        </w:rPr>
+        <w:t xml:space="preserve">  estado </w:t>
+      </w:r>
+      <w:proofErr w:type="spellStart"/>
+      <w:r>
+        <w:rPr>
+          <w:rFonts w:ascii="Courier New" w:hAnsi="Courier New" w:cs="Courier New"/>
+          <w:b/>
+          <w:bCs/>
+          <w:color w:val="0000FF"/>
+        </w:rPr>
+        <w:t>character</w:t>
+      </w:r>
+      <w:proofErr w:type="spellEnd"/>
+      <w:r>
+        <w:rPr>
+          <w:rFonts w:ascii="Courier New" w:hAnsi="Courier New" w:cs="Courier New"/>
+        </w:rPr>
+        <w:t xml:space="preserve"> </w:t>
+      </w:r>
+      <w:proofErr w:type="spellStart"/>
+      <w:r>
+        <w:rPr>
+          <w:rFonts w:ascii="Courier New" w:hAnsi="Courier New" w:cs="Courier New"/>
+          <w:b/>
+          <w:bCs/>
+          <w:color w:val="0000FF"/>
+        </w:rPr>
+        <w:t>varying</w:t>
+      </w:r>
+      <w:proofErr w:type="spellEnd"/>
+      <w:r>
+        <w:rPr>
+          <w:rFonts w:ascii="Courier New" w:hAnsi="Courier New" w:cs="Courier New"/>
+        </w:rPr>
+        <w:t>(</w:t>
+      </w:r>
+      <w:r>
+        <w:rPr>
+          <w:rFonts w:ascii="Courier New" w:hAnsi="Courier New" w:cs="Courier New"/>
+          <w:color w:val="F4B083" w:themeColor="accent2" w:themeTint="99"/>
+        </w:rPr>
+        <w:t>1</w:t>
+      </w:r>
+      <w:r>
+        <w:rPr>
+          <w:rFonts w:ascii="Courier New" w:hAnsi="Courier New" w:cs="Courier New"/>
+        </w:rPr>
+        <w:t>),</w:t>
+      </w:r>
+    </w:p>
+    <w:p>
+      <w:pPr>
+        <w:pStyle w:val="Prrafodelista"/>
+        <w:ind w:left="792" w:firstLine="0"/>
+        <w:rPr>
+          <w:rFonts w:ascii="Courier New" w:hAnsi="Courier New" w:cs="Courier New"/>
+        </w:rPr>
+      </w:pPr>
+      <w:r>
+        <w:rPr>
+          <w:rFonts w:ascii="Courier New" w:hAnsi="Courier New" w:cs="Courier New"/>
+        </w:rPr>
+        <w:t xml:space="preserve">  </w:t>
+      </w:r>
+      <w:proofErr w:type="spellStart"/>
+      <w:r>
+        <w:rPr>
+          <w:rFonts w:ascii="Courier New" w:hAnsi="Courier New" w:cs="Courier New"/>
+        </w:rPr>
+        <w:t>equipo_cod</w:t>
+      </w:r>
+      <w:proofErr w:type="spellEnd"/>
+      <w:r>
+        <w:rPr>
+          <w:rFonts w:ascii="Courier New" w:hAnsi="Courier New" w:cs="Courier New"/>
+        </w:rPr>
+        <w:t xml:space="preserve"> </w:t>
+      </w:r>
+      <w:proofErr w:type="spellStart"/>
+      <w:r>
+        <w:rPr>
+          <w:rFonts w:ascii="Courier New" w:hAnsi="Courier New" w:cs="Courier New"/>
+          <w:b/>
+          <w:bCs/>
+          <w:color w:val="0000FF"/>
+        </w:rPr>
+        <w:t>character</w:t>
+      </w:r>
+      <w:proofErr w:type="spellEnd"/>
+      <w:r>
+        <w:rPr>
+          <w:rFonts w:ascii="Courier New" w:hAnsi="Courier New" w:cs="Courier New"/>
+        </w:rPr>
+        <w:t xml:space="preserve"> </w:t>
+      </w:r>
+      <w:proofErr w:type="spellStart"/>
+      <w:r>
+        <w:rPr>
+          <w:rFonts w:ascii="Courier New" w:hAnsi="Courier New" w:cs="Courier New"/>
+          <w:b/>
+          <w:bCs/>
+          <w:color w:val="0000FF"/>
+        </w:rPr>
+        <w:t>varying</w:t>
+      </w:r>
+      <w:proofErr w:type="spellEnd"/>
+      <w:r>
+        <w:rPr>
+          <w:rFonts w:ascii="Courier New" w:hAnsi="Courier New" w:cs="Courier New"/>
+        </w:rPr>
+        <w:t>(</w:t>
+      </w:r>
+      <w:r>
+        <w:rPr>
+          <w:rFonts w:ascii="Courier New" w:hAnsi="Courier New" w:cs="Courier New"/>
+          <w:color w:val="F4B083" w:themeColor="accent2" w:themeTint="99"/>
+        </w:rPr>
+        <w:t>20</w:t>
+      </w:r>
+      <w:r>
+        <w:rPr>
+          <w:rFonts w:ascii="Courier New" w:hAnsi="Courier New" w:cs="Courier New"/>
+        </w:rPr>
+        <w:t>)</w:t>
+      </w:r>
+    </w:p>
+    <w:p>
+      <w:pPr>
+        <w:pStyle w:val="Prrafodelista"/>
+        <w:ind w:left="792" w:firstLine="0"/>
+        <w:rPr>
+          <w:rFonts w:ascii="Courier New" w:hAnsi="Courier New" w:cs="Courier New"/>
+        </w:rPr>
+      </w:pPr>
+      <w:r>
+        <w:rPr>
+          <w:rFonts w:ascii="Courier New" w:hAnsi="Courier New" w:cs="Courier New"/>
+        </w:rPr>
+        <w:t>)</w:t>
+      </w:r>
+    </w:p>
+    <w:p>
+      <w:pPr>
+        <w:pStyle w:val="Prrafodelista"/>
+        <w:ind w:left="792" w:firstLine="0"/>
+        <w:rPr>
+          <w:rFonts w:ascii="Courier New" w:hAnsi="Courier New" w:cs="Courier New"/>
+        </w:rPr>
+      </w:pPr>
+      <w:r>
+        <w:rPr>
+          <w:rFonts w:ascii="Courier New" w:hAnsi="Courier New" w:cs="Courier New"/>
+          <w:b/>
+          <w:bCs/>
+          <w:color w:val="0000FF"/>
+        </w:rPr>
+        <w:t>WITH</w:t>
+      </w:r>
+      <w:r>
+        <w:rPr>
+          <w:rFonts w:ascii="Courier New" w:hAnsi="Courier New" w:cs="Courier New"/>
+        </w:rPr>
+        <w:t xml:space="preserve"> (</w:t>
+      </w:r>
+    </w:p>
+    <w:p>
+      <w:pPr>
+        <w:pStyle w:val="Prrafodelista"/>
+        <w:ind w:left="792" w:firstLine="0"/>
+        <w:rPr>
+          <w:rFonts w:ascii="Courier New" w:hAnsi="Courier New" w:cs="Courier New"/>
+        </w:rPr>
+      </w:pPr>
+      <w:r>
+        <w:rPr>
+          <w:rFonts w:ascii="Courier New" w:hAnsi="Courier New" w:cs="Courier New"/>
+        </w:rPr>
+        <w:t xml:space="preserve">  OIDS</w:t>
+      </w:r>
+      <w:r>
+        <w:rPr>
+          <w:rFonts w:ascii="Courier New" w:hAnsi="Courier New" w:cs="Courier New"/>
+          <w:b/>
+          <w:bCs/>
+          <w:color w:val="0000FF"/>
+        </w:rPr>
+        <w:t>=FALSE</w:t>
+      </w:r>
+    </w:p>
+    <w:p>
+      <w:pPr>
+        <w:pStyle w:val="Prrafodelista"/>
+        <w:ind w:left="792" w:firstLine="0"/>
+        <w:rPr>
+          <w:rFonts w:ascii="Courier New" w:hAnsi="Courier New" w:cs="Courier New"/>
+        </w:rPr>
+      </w:pPr>
+      <w:r>
+        <w:rPr>
+          <w:rFonts w:ascii="Courier New" w:hAnsi="Courier New" w:cs="Courier New"/>
+        </w:rPr>
+        <w:t>);</w:t>
+      </w:r>
+    </w:p>
+    <w:p>
+      <w:pPr>
+        <w:pStyle w:val="Prrafodelista"/>
+        <w:ind w:left="792" w:firstLine="0"/>
+        <w:rPr>
+          <w:rFonts w:ascii="Courier New" w:hAnsi="Courier New" w:cs="Courier New"/>
+        </w:rPr>
+      </w:pPr>
+      <w:r>
+        <w:rPr>
+          <w:rFonts w:ascii="Courier New" w:hAnsi="Courier New" w:cs="Courier New"/>
+          <w:b/>
+          <w:bCs/>
+          <w:color w:val="0000FF"/>
+        </w:rPr>
+        <w:t>ALTER</w:t>
+      </w:r>
+      <w:r>
+        <w:rPr>
+          <w:rFonts w:ascii="Courier New" w:hAnsi="Courier New" w:cs="Courier New"/>
+        </w:rPr>
+        <w:t xml:space="preserve"> </w:t>
+      </w:r>
+      <w:r>
+        <w:rPr>
+          <w:rFonts w:ascii="Courier New" w:hAnsi="Courier New" w:cs="Courier New"/>
+          <w:b/>
+          <w:bCs/>
+          <w:color w:val="0000FF"/>
+        </w:rPr>
+        <w:t>TABLE</w:t>
+      </w:r>
+      <w:r>
+        <w:rPr>
+          <w:rFonts w:ascii="Courier New" w:hAnsi="Courier New" w:cs="Courier New"/>
+        </w:rPr>
+        <w:t xml:space="preserve"> </w:t>
+      </w:r>
+      <w:proofErr w:type="spellStart"/>
+      <w:r>
+        <w:rPr>
+          <w:rFonts w:ascii="Courier New" w:hAnsi="Courier New" w:cs="Courier New"/>
+        </w:rPr>
+        <w:t>valiqc.resultados</w:t>
+      </w:r>
+      <w:proofErr w:type="spellEnd"/>
+    </w:p>
+    <w:p>
+      <w:pPr>
+        <w:pStyle w:val="Prrafodelista"/>
+        <w:ind w:left="792" w:firstLine="0"/>
+        <w:rPr>
+          <w:rFonts w:ascii="Courier New" w:hAnsi="Courier New" w:cs="Courier New"/>
+        </w:rPr>
+      </w:pPr>
+      <w:r>
+        <w:rPr>
+          <w:rFonts w:ascii="Courier New" w:hAnsi="Courier New" w:cs="Courier New"/>
+        </w:rPr>
+        <w:t xml:space="preserve">  OWNER </w:t>
+      </w:r>
+      <w:r>
+        <w:rPr>
+          <w:rFonts w:ascii="Courier New" w:hAnsi="Courier New" w:cs="Courier New"/>
+          <w:b/>
+          <w:bCs/>
+          <w:color w:val="0000FF"/>
+        </w:rPr>
+        <w:t>TO</w:t>
+      </w:r>
+      <w:r>
+        <w:rPr>
+          <w:rFonts w:ascii="Courier New" w:hAnsi="Courier New" w:cs="Courier New"/>
+        </w:rPr>
+        <w:t xml:space="preserve"> </w:t>
+      </w:r>
+      <w:proofErr w:type="spellStart"/>
+      <w:r>
+        <w:rPr>
+          <w:rFonts w:ascii="Courier New" w:hAnsi="Courier New" w:cs="Courier New"/>
+        </w:rPr>
+        <w:t>postgres</w:t>
+      </w:r>
+      <w:proofErr w:type="spellEnd"/>
+      <w:r>
+        <w:rPr>
+          <w:rFonts w:ascii="Courier New" w:hAnsi="Courier New" w:cs="Courier New"/>
+        </w:rPr>
+        <w:t>;</w:t>
+      </w:r>
+    </w:p>
+    <w:p>
+      <w:pPr>
+        <w:pStyle w:val="Prrafodelista"/>
+        <w:ind w:left="792" w:firstLine="0"/>
+        <w:rPr>
+          <w:rFonts w:ascii="Courier New" w:hAnsi="Courier New" w:cs="Courier New"/>
+          <w:sz w:val="20"/>
+          <w:szCs w:val="20"/>
+        </w:rPr>
+      </w:pPr>
+    </w:p>
+    <w:p>
+      <w:pPr>
         <w:spacing w:after="160" w:line="259" w:lineRule="auto"/>
         <w:ind w:left="0" w:firstLine="0"/>
       </w:pPr>
-      <w:r>
-        <w:br w:type="page"/>
-      </w:r>
+    </w:p>
+    <w:p>
+      <w:pPr>
+        <w:pStyle w:val="Prrafodelista"/>
+        <w:numPr>
+          <w:ilvl w:val="0"/>
+          <w:numId w:val="17"/>
+        </w:numPr>
+      </w:pPr>
+      <w:r>
+        <w:rPr>
+          <w:noProof/>
+        </w:rPr>
+        <w:drawing>
+          <wp:anchor distT="0" distB="0" distL="114300" distR="114300" simplePos="0" relativeHeight="251674624" behindDoc="0" locked="0" layoutInCell="1" allowOverlap="1" wp14:anchorId="2CAB2C11" wp14:editId="3D0BD269">
+            <wp:simplePos x="0" y="0"/>
+            <wp:positionH relativeFrom="column">
+              <wp:posOffset>-239598</wp:posOffset>
+            </wp:positionH>
+            <wp:positionV relativeFrom="paragraph">
+              <wp:posOffset>1009675</wp:posOffset>
+            </wp:positionV>
+            <wp:extent cx="6529070" cy="1243330"/>
+            <wp:effectExtent l="0" t="0" r="5080" b="0"/>
+            <wp:wrapSquare wrapText="bothSides"/>
+            <wp:docPr id="2010962380" name="Imagen 2"/>
+            <wp:cNvGraphicFramePr>
+              <a:graphicFrameLocks xmlns:a="http://schemas.openxmlformats.org/drawingml/2006/main" noChangeAspect="1"/>
+            </wp:cNvGraphicFramePr>
+            <a:graphic xmlns:a="http://schemas.openxmlformats.org/drawingml/2006/main">
+              <a:graphicData uri="http://schemas.openxmlformats.org/drawingml/2006/picture">
+                <pic:pic xmlns:pic="http://schemas.openxmlformats.org/drawingml/2006/picture">
+                  <pic:nvPicPr>
+                    <pic:cNvPr id="0" name="Picture 2"/>
+                    <pic:cNvPicPr>
+                      <a:picLocks noChangeAspect="1" noChangeArrowheads="1"/>
+                    </pic:cNvPicPr>
+                  </pic:nvPicPr>
+                  <pic:blipFill>
+                    <a:blip r:embed="rId19" cstate="print">
+                      <a:extLst>
+                        <a:ext uri="{28A0092B-C50C-407E-A947-70E740481C1C}">
+                          <a14:useLocalDpi xmlns:a14="http://schemas.microsoft.com/office/drawing/2010/main" val="0"/>
+                        </a:ext>
+                      </a:extLst>
+                    </a:blip>
+                    <a:srcRect/>
+                    <a:stretch>
+                      <a:fillRect/>
+                    </a:stretch>
+                  </pic:blipFill>
+                  <pic:spPr bwMode="auto">
+                    <a:xfrm>
+                      <a:off x="0" y="0"/>
+                      <a:ext cx="6529070" cy="1243330"/>
+                    </a:xfrm>
+                    <a:prstGeom prst="rect">
+                      <a:avLst/>
+                    </a:prstGeom>
+                    <a:noFill/>
+                    <a:ln>
+                      <a:noFill/>
+                    </a:ln>
+                  </pic:spPr>
+                </pic:pic>
+              </a:graphicData>
+            </a:graphic>
+            <wp14:sizeRelH relativeFrom="margin">
+              <wp14:pctWidth>0</wp14:pctWidth>
+            </wp14:sizeRelH>
+            <wp14:sizeRelV relativeFrom="margin">
+              <wp14:pctHeight>0</wp14:pctHeight>
+            </wp14:sizeRelV>
+          </wp:anchor>
+        </w:drawing>
+      </w:r>
+      <w:r>
+        <w:t xml:space="preserve">Una vez guardados los resultados en la tabla </w:t>
+      </w:r>
+      <w:proofErr w:type="spellStart"/>
+      <w:r>
+        <w:rPr>
+          <w:b/>
+          <w:bCs/>
+        </w:rPr>
+        <w:t>valiqc.resultados</w:t>
+      </w:r>
+      <w:proofErr w:type="spellEnd"/>
+      <w:r>
+        <w:t xml:space="preserve">, es necesario activar la interfaz de carga de resultados a </w:t>
+      </w:r>
+      <w:proofErr w:type="spellStart"/>
+      <w:r>
+        <w:rPr>
+          <w:b/>
+          <w:bCs/>
+        </w:rPr>
+        <w:t>ValiQC</w:t>
+      </w:r>
+      <w:proofErr w:type="spellEnd"/>
+      <w:r>
+        <w:t xml:space="preserve"> descrita en el siguiente enlace </w:t>
+      </w:r>
+      <w:hyperlink r:id="rId20" w:history="1">
+        <w:r>
+          <w:rPr>
+            <w:rStyle w:val="Hipervnculo"/>
+          </w:rPr>
+          <w:t>https://annardiagnosticaimports.sharepoint.com/:f:/r/sites/REPOSITORIO_EJECUTABLES/VALIQC/CARGA%20DE%20RESULTADOS%20VALIQC?csf=1&amp;web=1&amp;e=Lvqrbn</w:t>
+        </w:r>
+      </w:hyperlink>
+      <w:r>
+        <w:t xml:space="preserve"> la cual funciona de la siguiente manera:</w:t>
+      </w:r>
+    </w:p>
+    <w:p>
+      <w:pPr>
+        <w:ind w:left="432" w:firstLine="0"/>
+      </w:pPr>
+    </w:p>
+    <w:p/>
+    <w:p>
+      <w:pPr>
+        <w:spacing w:after="160" w:line="259" w:lineRule="auto"/>
+        <w:ind w:left="0" w:firstLine="0"/>
+      </w:pPr>
     </w:p>
     <w:p>
       <w:pPr>
         <w:pStyle w:val="Ttulo1"/>
       </w:pPr>
-      <w:bookmarkStart w:id="14" w:name="_Toc154673380"/>
+      <w:bookmarkStart w:id="15" w:name="_Toc156229839"/>
       <w:r>
         <w:lastRenderedPageBreak/>
         <w:t>Imágenes de la interfaz</w:t>
       </w:r>
-      <w:bookmarkEnd w:id="14"/>
+      <w:bookmarkEnd w:id="15"/>
     </w:p>
     <w:p/>
     <w:p>
@@ -3180,7 +4577,7 @@
                     <pic:cNvPicPr/>
                   </pic:nvPicPr>
                   <pic:blipFill rotWithShape="1">
-                    <a:blip r:embed="rId19">
+                    <a:blip r:embed="rId21">
                       <a:extLst>
                         <a:ext uri="{28A0092B-C50C-407E-A947-70E740481C1C}">
                           <a14:useLocalDpi xmlns:a14="http://schemas.microsoft.com/office/drawing/2010/main" val="0"/>
@@ -3233,7 +4630,7 @@
                     <pic:cNvPicPr/>
                   </pic:nvPicPr>
                   <pic:blipFill>
-                    <a:blip r:embed="rId20">
+                    <a:blip r:embed="rId22">
                       <a:extLst>
                         <a:ext uri="{28A0092B-C50C-407E-A947-70E740481C1C}">
                           <a14:useLocalDpi xmlns:a14="http://schemas.microsoft.com/office/drawing/2010/main" val="0"/>
@@ -3329,7 +4726,7 @@
                     <pic:cNvPicPr/>
                   </pic:nvPicPr>
                   <pic:blipFill rotWithShape="1">
-                    <a:blip r:embed="rId19">
+                    <a:blip r:embed="rId21">
                       <a:extLst>
                         <a:ext uri="{28A0092B-C50C-407E-A947-70E740481C1C}">
                           <a14:useLocalDpi xmlns:a14="http://schemas.microsoft.com/office/drawing/2010/main" val="0"/>
@@ -3382,7 +4779,7 @@
                     <pic:cNvPicPr/>
                   </pic:nvPicPr>
                   <pic:blipFill>
-                    <a:blip r:embed="rId21">
+                    <a:blip r:embed="rId23">
                       <a:extLst>
                         <a:ext uri="{28A0092B-C50C-407E-A947-70E740481C1C}">
                           <a14:useLocalDpi xmlns:a14="http://schemas.microsoft.com/office/drawing/2010/main" val="0"/>
@@ -3535,7 +4932,7 @@
                     <pic:cNvPicPr/>
                   </pic:nvPicPr>
                   <pic:blipFill rotWithShape="1">
-                    <a:blip r:embed="rId19">
+                    <a:blip r:embed="rId21">
                       <a:extLst>
                         <a:ext uri="{28A0092B-C50C-407E-A947-70E740481C1C}">
                           <a14:useLocalDpi xmlns:a14="http://schemas.microsoft.com/office/drawing/2010/main" val="0"/>
@@ -3588,7 +4985,7 @@
                     <pic:cNvPicPr/>
                   </pic:nvPicPr>
                   <pic:blipFill>
-                    <a:blip r:embed="rId22">
+                    <a:blip r:embed="rId24">
                       <a:extLst>
                         <a:ext uri="{28A0092B-C50C-407E-A947-70E740481C1C}">
                           <a14:useLocalDpi xmlns:a14="http://schemas.microsoft.com/office/drawing/2010/main" val="0"/>
@@ -3776,7 +5173,7 @@
                     <pic:cNvPicPr/>
                   </pic:nvPicPr>
                   <pic:blipFill rotWithShape="1">
-                    <a:blip r:embed="rId19">
+                    <a:blip r:embed="rId21">
                       <a:extLst>
                         <a:ext uri="{28A0092B-C50C-407E-A947-70E740481C1C}">
                           <a14:useLocalDpi xmlns:a14="http://schemas.microsoft.com/office/drawing/2010/main" val="0"/>
@@ -3829,7 +5226,7 @@
                     <pic:cNvPicPr/>
                   </pic:nvPicPr>
                   <pic:blipFill>
-                    <a:blip r:embed="rId23">
+                    <a:blip r:embed="rId25">
                       <a:extLst>
                         <a:ext uri="{28A0092B-C50C-407E-A947-70E740481C1C}">
                           <a14:useLocalDpi xmlns:a14="http://schemas.microsoft.com/office/drawing/2010/main" val="0"/>
@@ -3967,12 +5364,12 @@
       <w:pPr>
         <w:pStyle w:val="Ttulo1"/>
       </w:pPr>
-      <w:bookmarkStart w:id="15" w:name="_Toc154673381"/>
+      <w:bookmarkStart w:id="16" w:name="_Toc156229840"/>
       <w:r>
         <w:lastRenderedPageBreak/>
         <w:t>Recomendaciones</w:t>
       </w:r>
-      <w:bookmarkEnd w:id="15"/>
+      <w:bookmarkEnd w:id="16"/>
     </w:p>
     <w:p/>
     <w:p>
@@ -4011,7 +5408,7 @@
                     <pic:cNvPicPr/>
                   </pic:nvPicPr>
                   <pic:blipFill>
-                    <a:blip r:embed="rId24"/>
+                    <a:blip r:embed="rId26"/>
                     <a:stretch>
                       <a:fillRect/>
                     </a:stretch>
@@ -4108,7 +5505,7 @@
           <wp:extent cx="5603748" cy="388620"/>
           <wp:effectExtent l="0" t="0" r="0" b="0"/>
           <wp:wrapSquare wrapText="bothSides"/>
-          <wp:docPr id="596487123" name="Imagen 596487123"/>
+          <wp:docPr id="268952961" name="Imagen 268952961"/>
           <wp:cNvGraphicFramePr/>
           <a:graphic xmlns:a="http://schemas.openxmlformats.org/drawingml/2006/main">
             <a:graphicData uri="http://schemas.openxmlformats.org/drawingml/2006/picture">
@@ -4217,7 +5614,7 @@
           <wp:extent cx="5608574" cy="918210"/>
           <wp:effectExtent l="0" t="0" r="0" b="0"/>
           <wp:wrapSquare wrapText="bothSides"/>
-          <wp:docPr id="101491082" name="Imagen 101491082"/>
+          <wp:docPr id="1338032892" name="Imagen 1338032892"/>
           <wp:cNvGraphicFramePr/>
           <a:graphic xmlns:a="http://schemas.openxmlformats.org/drawingml/2006/main">
             <a:graphicData uri="http://schemas.openxmlformats.org/drawingml/2006/picture">
@@ -4416,7 +5813,7 @@
           <wp:extent cx="1605064" cy="1018132"/>
           <wp:effectExtent l="0" t="0" r="0" b="0"/>
           <wp:wrapNone/>
-          <wp:docPr id="1524395373" name="Imagen 1524395373" descr="Imagen que contiene Logotipo&#10;&#10;Descripción generada automáticamente"/>
+          <wp:docPr id="916443384" name="Imagen 916443384" descr="Imagen que contiene Logotipo&#10;&#10;Descripción generada automáticamente"/>
           <wp:cNvGraphicFramePr>
             <a:graphicFrameLocks xmlns:a="http://schemas.openxmlformats.org/drawingml/2006/main" noChangeAspect="1"/>
           </wp:cNvGraphicFramePr>
@@ -4476,7 +5873,7 @@
           <wp:extent cx="1917065" cy="1082675"/>
           <wp:effectExtent l="0" t="0" r="6985" b="0"/>
           <wp:wrapNone/>
-          <wp:docPr id="1550091119" name="Imagen 1550091119" descr="Logotipo, nombre de la empresa&#10;&#10;Descripción generada automáticamente"/>
+          <wp:docPr id="66582612" name="Imagen 66582612" descr="Logotipo, nombre de la empresa&#10;&#10;Descripción generada automáticamente"/>
           <wp:cNvGraphicFramePr>
             <a:graphicFrameLocks xmlns:a="http://schemas.openxmlformats.org/drawingml/2006/main" noChangeAspect="1"/>
           </wp:cNvGraphicFramePr>
@@ -4547,7 +5944,7 @@
               <wp:lineTo x="457" y="2160"/>
             </wp:wrapPolygon>
           </wp:wrapThrough>
-          <wp:docPr id="1837085203" name="Imagen 1837085203" descr="Imagen que contiene Icono&#10;&#10;Descripción generada automáticamente"/>
+          <wp:docPr id="1937203308" name="Imagen 1937203308" descr="Imagen que contiene Icono&#10;&#10;Descripción generada automáticamente"/>
           <wp:cNvGraphicFramePr>
             <a:graphicFrameLocks xmlns:a="http://schemas.openxmlformats.org/drawingml/2006/main" noChangeAspect="1"/>
           </wp:cNvGraphicFramePr>
@@ -4628,7 +6025,7 @@
           <wp:extent cx="1387478" cy="880281"/>
           <wp:effectExtent l="0" t="0" r="3175" b="0"/>
           <wp:wrapNone/>
-          <wp:docPr id="1793044706" name="Imagen 1793044706" descr="Imagen que contiene Logotipo&#10;&#10;Descripción generada automáticamente"/>
+          <wp:docPr id="259667102" name="Imagen 259667102" descr="Imagen que contiene Logotipo&#10;&#10;Descripción generada automáticamente"/>
           <wp:cNvGraphicFramePr>
             <a:graphicFrameLocks xmlns:a="http://schemas.openxmlformats.org/drawingml/2006/main" noChangeAspect="1"/>
           </wp:cNvGraphicFramePr>
@@ -4699,7 +6096,7 @@
               <wp:lineTo x="457" y="2160"/>
             </wp:wrapPolygon>
           </wp:wrapThrough>
-          <wp:docPr id="1347380466" name="Imagen 1347380466"/>
+          <wp:docPr id="1093227212" name="Imagen 1093227212"/>
           <wp:cNvGraphicFramePr>
             <a:graphicFrameLocks xmlns:a="http://schemas.openxmlformats.org/drawingml/2006/main" noChangeAspect="1"/>
           </wp:cNvGraphicFramePr>
@@ -4769,7 +6166,7 @@
           <wp:extent cx="1917065" cy="1082675"/>
           <wp:effectExtent l="0" t="0" r="6985" b="0"/>
           <wp:wrapNone/>
-          <wp:docPr id="820996900" name="Imagen 820996900" descr="Logotipo, nombre de la empresa&#10;&#10;Descripción generada automáticamente"/>
+          <wp:docPr id="1302754373" name="Imagen 1302754373" descr="Logotipo, nombre de la empresa&#10;&#10;Descripción generada automáticamente"/>
           <wp:cNvGraphicFramePr>
             <a:graphicFrameLocks xmlns:a="http://schemas.openxmlformats.org/drawingml/2006/main" noChangeAspect="1"/>
           </wp:cNvGraphicFramePr>
@@ -5724,7 +7121,7 @@
         <w:b/>
       </w:rPr>
     </w:lvl>
-    <w:lvl w:ilvl="1" w:tplc="080A0003" w:tentative="1">
+    <w:lvl w:ilvl="1" w:tplc="080A0003">
       <w:start w:val="1"/>
       <w:numFmt w:val="bullet"/>
       <w:lvlText w:val="o"/>
@@ -7918,10 +9315,11 @@
     <w:autoRedefine/>
     <w:uiPriority w:val="39"/>
     <w:unhideWhenUsed/>
-    <w:rsid w:val="004043F7"/>
+    <w:rsid w:val="001A4395"/>
     <w:pPr>
       <w:tabs>
         <w:tab w:val="left" w:pos="880"/>
+        <w:tab w:val="left" w:pos="1440"/>
         <w:tab w:val="right" w:leader="dot" w:pos="9685"/>
       </w:tabs>
       <w:spacing w:after="100"/>
@@ -8002,6 +9400,18 @@
       <w:color w:val="000000"/>
       <w:sz w:val="18"/>
       <w:szCs w:val="18"/>
+    </w:rPr>
+  </w:style>
+  <w:style w:type="character" w:styleId="Mencinsinresolver">
+    <w:name w:val="Unresolved Mention"/>
+    <w:basedOn w:val="Fuentedeprrafopredeter"/>
+    <w:uiPriority w:val="99"/>
+    <w:semiHidden/>
+    <w:unhideWhenUsed/>
+    <w:rsid w:val="00F7626E"/>
+    <w:rPr>
+      <w:color w:val="605E5C"/>
+      <w:shd w:val="clear" w:color="auto" w:fill="E1DFDD"/>
     </w:rPr>
   </w:style>
 </w:styles>
@@ -8303,12 +9713,6 @@
 </file>
 
 <file path=customXml/item1.xml><?xml version="1.0" encoding="utf-8"?>
-<p:properties xmlns:p="http://schemas.microsoft.com/office/2006/metadata/properties" xmlns:xsi="http://www.w3.org/2001/XMLSchema-instance" xmlns:pc="http://schemas.microsoft.com/office/infopath/2007/PartnerControls">
-  <documentManagement/>
-</p:properties>
-</file>
-
-<file path=customXml/item2.xml><?xml version="1.0" encoding="utf-8"?>
 <?mso-contentType ?>
 <FormTemplates xmlns="http://schemas.microsoft.com/sharepoint/v3/contenttype/forms">
   <Display>DocumentLibraryForm</Display>
@@ -8317,11 +9721,13 @@
 </FormTemplates>
 </file>
 
-<file path=customXml/item3.xml><?xml version="1.0" encoding="utf-8"?>
-<b:Sources xmlns:b="http://schemas.openxmlformats.org/officeDocument/2006/bibliography" xmlns="http://schemas.openxmlformats.org/officeDocument/2006/bibliography" SelectedStyle="\APASixthEditionOfficeOnline.xsl" StyleName="APA" Version="6"/>
+<file path=customXml/item2.xml><?xml version="1.0" encoding="utf-8"?>
+<p:properties xmlns:p="http://schemas.microsoft.com/office/2006/metadata/properties" xmlns:xsi="http://www.w3.org/2001/XMLSchema-instance" xmlns:pc="http://schemas.microsoft.com/office/infopath/2007/PartnerControls">
+  <documentManagement/>
+</p:properties>
 </file>
 
-<file path=customXml/item4.xml><?xml version="1.0" encoding="utf-8"?>
+<file path=customXml/item3.xml><?xml version="1.0" encoding="utf-8"?>
 <ct:contentTypeSchema xmlns:ct="http://schemas.microsoft.com/office/2006/metadata/contentType" xmlns:ma="http://schemas.microsoft.com/office/2006/metadata/properties/metaAttributes" ct:_="" ma:_="" ma:contentTypeName="Documento" ma:contentTypeID="0x010100EA8ECE56148FDB49A2810381759CE1CC" ma:contentTypeVersion="8" ma:contentTypeDescription="Crear nuevo documento." ma:contentTypeScope="" ma:versionID="224b8e814f94c21110af069d9cbe0ae7">
   <xsd:schema xmlns:xsd="http://www.w3.org/2001/XMLSchema" xmlns:xs="http://www.w3.org/2001/XMLSchema" xmlns:p="http://schemas.microsoft.com/office/2006/metadata/properties" xmlns:ns2="0c03ecbb-50da-4c03-81f3-c3b8760c76c4" xmlns:ns3="5534f426-9fdd-4a13-89e6-aabd0b756ede" targetNamespace="http://schemas.microsoft.com/office/2006/metadata/properties" ma:root="true" ma:fieldsID="aee42b8583edb0839dd28f6abfd5dfa4" ns2:_="" ns3:_="">
     <xsd:import namespace="0c03ecbb-50da-4c03-81f3-c3b8760c76c4"/>
@@ -8512,7 +9918,19 @@
 </ct:contentTypeSchema>
 </file>
 
+<file path=customXml/item4.xml><?xml version="1.0" encoding="utf-8"?>
+<b:Sources xmlns:b="http://schemas.openxmlformats.org/officeDocument/2006/bibliography" xmlns="http://schemas.openxmlformats.org/officeDocument/2006/bibliography" SelectedStyle="\APASixthEditionOfficeOnline.xsl" StyleName="APA" Version="6"/>
+</file>
+
 <file path=customXml/itemProps1.xml><?xml version="1.0" encoding="utf-8"?>
+<ds:datastoreItem xmlns:ds="http://schemas.openxmlformats.org/officeDocument/2006/customXml" ds:itemID="{D9312402-2D8B-475E-8C6E-5CBD8B92C149}">
+  <ds:schemaRefs>
+    <ds:schemaRef ds:uri="http://schemas.microsoft.com/sharepoint/v3/contenttype/forms"/>
+  </ds:schemaRefs>
+</ds:datastoreItem>
+</file>
+
+<file path=customXml/itemProps2.xml><?xml version="1.0" encoding="utf-8"?>
 <ds:datastoreItem xmlns:ds="http://schemas.openxmlformats.org/officeDocument/2006/customXml" ds:itemID="{B9FF0A26-0CE0-4B09-BD53-C4F1B67D102B}">
   <ds:schemaRefs>
     <ds:schemaRef ds:uri="http://schemas.microsoft.com/office/2006/metadata/properties"/>
@@ -8521,23 +9939,7 @@
 </ds:datastoreItem>
 </file>
 
-<file path=customXml/itemProps2.xml><?xml version="1.0" encoding="utf-8"?>
-<ds:datastoreItem xmlns:ds="http://schemas.openxmlformats.org/officeDocument/2006/customXml" ds:itemID="{D9312402-2D8B-475E-8C6E-5CBD8B92C149}">
-  <ds:schemaRefs>
-    <ds:schemaRef ds:uri="http://schemas.microsoft.com/sharepoint/v3/contenttype/forms"/>
-  </ds:schemaRefs>
-</ds:datastoreItem>
-</file>
-
 <file path=customXml/itemProps3.xml><?xml version="1.0" encoding="utf-8"?>
-<ds:datastoreItem xmlns:ds="http://schemas.openxmlformats.org/officeDocument/2006/customXml" ds:itemID="{7F4C5FC1-7FB0-45CD-8E05-77A04DC6F865}">
-  <ds:schemaRefs>
-    <ds:schemaRef ds:uri="http://schemas.openxmlformats.org/officeDocument/2006/bibliography"/>
-  </ds:schemaRefs>
-</ds:datastoreItem>
-</file>
-
-<file path=customXml/itemProps4.xml><?xml version="1.0" encoding="utf-8"?>
 <ds:datastoreItem xmlns:ds="http://schemas.openxmlformats.org/officeDocument/2006/customXml" ds:itemID="{6F5A175D-FCF1-474A-B655-27473305C82C}">
   <ds:schemaRefs>
     <ds:schemaRef ds:uri="http://schemas.microsoft.com/office/2006/metadata/contentType"/>
@@ -8554,4 +9956,12 @@
     <ds:schemaRef ds:uri="http://schemas.microsoft.com/internal/obd"/>
   </ds:schemaRefs>
 </ds:datastoreItem>
+</file>
+
+<file path=customXml/itemProps4.xml><?xml version="1.0" encoding="utf-8"?>
+<ds:datastoreItem xmlns:ds="http://schemas.openxmlformats.org/officeDocument/2006/customXml" ds:itemID="{7F4C5FC1-7FB0-45CD-8E05-77A04DC6F865}">
+  <ds:schemaRefs>
+    <ds:schemaRef ds:uri="http://schemas.openxmlformats.org/officeDocument/2006/bibliography"/>
+  </ds:schemaRefs>
+</ds:datastoreItem>
 </file>
</xml_diff>